<commit_message>
Actualizacion SRS y correccion subsistema
</commit_message>
<xml_diff>
--- a/Requisitos/DCU-CUs/SRES_CUAnulacion.docx
+++ b/Requisitos/DCU-CUs/SRES_CUAnulacion.docx
@@ -471,8 +471,6 @@
       <w:r>
         <w:t>introducir</w:t>
       </w:r>
-      <w:bookmarkStart w:id="0" w:name="_GoBack"/>
-      <w:bookmarkEnd w:id="0"/>
       <w:r>
         <w:t xml:space="preserve"> un Id de reserva especifico.</w:t>
       </w:r>
@@ -755,8 +753,25 @@
         <w:t xml:space="preserve">El sistema </w:t>
       </w:r>
       <w:r>
-        <w:t>informa al propietario de la anulación.</w:t>
-      </w:r>
+        <w:t>informa al propietario de la anulación</w:t>
+      </w:r>
+      <w:r>
+        <w:t xml:space="preserve"> </w:t>
+      </w:r>
+      <w:r>
+        <w:t xml:space="preserve">por medio del método de contacto </w:t>
+      </w:r>
+      <w:proofErr w:type="gramStart"/>
+      <w:r>
+        <w:t>guardado</w:t>
+      </w:r>
+      <w:r>
+        <w:t>.</w:t>
+      </w:r>
+      <w:r>
+        <w:t>.</w:t>
+      </w:r>
+      <w:proofErr w:type="gramEnd"/>
     </w:p>
     <w:p>
       <w:pPr>
@@ -1185,47 +1200,6 @@
     </w:p>
     <w:p>
       <w:r>
-        <w:t>1</w:t>
-      </w:r>
-      <w:r>
-        <w:t>8</w:t>
-      </w:r>
-      <w:r>
-        <w:t>.a</w:t>
-      </w:r>
-    </w:p>
-    <w:p>
-      <w:r>
-        <w:tab/>
-      </w:r>
-      <w:r>
-        <w:tab/>
-        <w:t>Se agota el tiempo para informar al propietario</w:t>
-      </w:r>
-      <w:r>
-        <w:t>.</w:t>
-      </w:r>
-    </w:p>
-    <w:p>
-      <w:r>
-        <w:tab/>
-      </w:r>
-      <w:r>
-        <w:tab/>
-        <w:t xml:space="preserve">Se marca la tarea como </w:t>
-      </w:r>
-      <w:r>
-        <w:t>pendiente y se avanza al paso 1</w:t>
-      </w:r>
-      <w:r>
-        <w:t>9</w:t>
-      </w:r>
-      <w:r>
-        <w:t>.</w:t>
-      </w:r>
-    </w:p>
-    <w:p>
-      <w:r>
         <w:t>20</w:t>
       </w:r>
       <w:r>
@@ -1388,38 +1362,8 @@
       <w:pPr>
         <w:ind w:left="-15" w:firstLine="0"/>
       </w:pPr>
-      <w:r>
-        <w:t xml:space="preserve">Entre el paso </w:t>
-      </w:r>
-      <w:r>
-        <w:t>17</w:t>
-      </w:r>
-      <w:r>
-        <w:t xml:space="preserve"> y el paso </w:t>
-      </w:r>
-      <w:r>
-        <w:t>18</w:t>
-      </w:r>
-      <w:r>
-        <w:t xml:space="preserve"> el tiempo de espera no puede ser mayor de T</w:t>
-      </w:r>
-      <w:r>
-        <w:t>3</w:t>
-      </w:r>
-      <w:r>
-        <w:t xml:space="preserve"> (tiempo de </w:t>
-      </w:r>
-      <w:r>
-        <w:t>información al propietario</w:t>
-      </w:r>
-      <w:r>
-        <w:t xml:space="preserve">). </w:t>
-      </w:r>
-    </w:p>
-    <w:p>
-      <w:pPr>
-        <w:ind w:left="-15" w:firstLine="0"/>
-      </w:pPr>
+      <w:bookmarkStart w:id="0" w:name="_GoBack"/>
+      <w:bookmarkEnd w:id="0"/>
       <w:r>
         <w:t>Entre el paso 1</w:t>
       </w:r>

</xml_diff>